<commit_message>
Actualice el readme y termine de llenar el documento de gestion del repositorio
</commit_message>
<xml_diff>
--- a/ISW_PLAN_GEST_REPO.docx
+++ b/ISW_PLAN_GEST_REPO.docx
@@ -65,19 +65,8 @@
           <w:sz w:val="24"/>
           <w:szCs w:val="24"/>
         </w:rPr>
-        <w:t>├── </w:t>
-      </w:r>
-      <w:proofErr w:type="spellStart"/>
-      <w:r>
-        <w:rPr>
-          <w:rFonts w:ascii="Arial" w:hAnsi="Arial" w:cs="Arial"/>
-          <w:b/>
-          <w:sz w:val="24"/>
-          <w:szCs w:val="24"/>
-        </w:rPr>
-        <w:t>Bibliografia</w:t>
-      </w:r>
-      <w:proofErr w:type="spellEnd"/>
+        <w:t>├── Bibliografia</w:t>
+      </w:r>
     </w:p>
     <w:p>
       <w:pPr>
@@ -228,49 +217,27 @@
           <w:sz w:val="24"/>
           <w:szCs w:val="24"/>
         </w:rPr>
-        <w:t>├── </w:t>
-      </w:r>
-      <w:proofErr w:type="spellStart"/>
-      <w:r>
-        <w:rPr>
-          <w:rFonts w:ascii="Arial" w:hAnsi="Arial" w:cs="Arial"/>
-          <w:b/>
-          <w:sz w:val="24"/>
-          <w:szCs w:val="24"/>
-        </w:rPr>
-        <w:t>Trabajos_practicos</w:t>
-      </w:r>
-      <w:proofErr w:type="spellEnd"/>
-    </w:p>
-    <w:p>
-      <w:pPr>
-        <w:rPr>
-          <w:rFonts w:ascii="Arial" w:hAnsi="Arial" w:cs="Arial"/>
-          <w:b/>
-          <w:sz w:val="24"/>
-          <w:szCs w:val="24"/>
-        </w:rPr>
-      </w:pPr>
-      <w:r>
-        <w:rPr>
-          <w:rFonts w:ascii="Arial" w:hAnsi="Arial" w:cs="Arial"/>
-          <w:b/>
-          <w:sz w:val="24"/>
-          <w:szCs w:val="24"/>
-        </w:rPr>
-        <w:t>|      ├──</w:t>
-      </w:r>
-      <w:proofErr w:type="spellStart"/>
-      <w:r>
-        <w:rPr>
-          <w:rFonts w:ascii="Arial" w:hAnsi="Arial" w:cs="Arial"/>
-          <w:b/>
-          <w:sz w:val="24"/>
-          <w:szCs w:val="24"/>
-        </w:rPr>
-        <w:t>Guias_de_trabajos</w:t>
-      </w:r>
-      <w:proofErr w:type="spellEnd"/>
+        <w:t>├── Trabajos_practicos</w:t>
+      </w:r>
+    </w:p>
+    <w:p>
+      <w:pPr>
+        <w:rPr>
+          <w:rFonts w:ascii="Arial" w:hAnsi="Arial" w:cs="Arial"/>
+          <w:b/>
+          <w:sz w:val="24"/>
+          <w:szCs w:val="24"/>
+        </w:rPr>
+      </w:pPr>
+      <w:r>
+        <w:rPr>
+          <w:rFonts w:ascii="Arial" w:hAnsi="Arial" w:cs="Arial"/>
+          <w:b/>
+          <w:sz w:val="24"/>
+          <w:szCs w:val="24"/>
+        </w:rPr>
+        <w:t>|      ├──Guias_de_trabajos</w:t>
+      </w:r>
     </w:p>
     <w:p>
       <w:pPr>
@@ -308,178 +275,103 @@
           <w:sz w:val="24"/>
           <w:szCs w:val="24"/>
         </w:rPr>
-        <w:t>|      ├──</w:t>
-      </w:r>
-      <w:proofErr w:type="spellStart"/>
-      <w:r>
-        <w:rPr>
-          <w:rFonts w:ascii="Arial" w:hAnsi="Arial" w:cs="Arial"/>
-          <w:b/>
-          <w:sz w:val="24"/>
-          <w:szCs w:val="24"/>
-        </w:rPr>
-        <w:t>Trabajos_evaluables</w:t>
-      </w:r>
-      <w:proofErr w:type="spellEnd"/>
-    </w:p>
-    <w:p>
-      <w:pPr>
-        <w:rPr>
-          <w:rFonts w:ascii="Arial" w:hAnsi="Arial" w:cs="Arial"/>
-          <w:b/>
-          <w:sz w:val="24"/>
-          <w:szCs w:val="24"/>
-        </w:rPr>
-      </w:pPr>
-      <w:r>
-        <w:rPr>
-          <w:rFonts w:ascii="Arial" w:hAnsi="Arial" w:cs="Arial"/>
-          <w:b/>
-          <w:sz w:val="24"/>
-          <w:szCs w:val="24"/>
-        </w:rPr>
-        <w:t>|      │      └── </w:t>
-      </w:r>
-      <w:proofErr w:type="spellStart"/>
-      <w:r>
-        <w:rPr>
-          <w:rFonts w:ascii="Arial" w:hAnsi="Arial" w:cs="Arial"/>
-          <w:b/>
-          <w:sz w:val="24"/>
-          <w:szCs w:val="24"/>
-        </w:rPr>
-        <w:t>TpEvaluable</w:t>
-      </w:r>
-      <w:proofErr w:type="spellEnd"/>
-    </w:p>
-    <w:p>
-      <w:pPr>
-        <w:rPr>
-          <w:rFonts w:ascii="Arial" w:hAnsi="Arial" w:cs="Arial"/>
-          <w:b/>
-          <w:sz w:val="24"/>
-          <w:szCs w:val="24"/>
-        </w:rPr>
-      </w:pPr>
-      <w:r>
-        <w:rPr>
-          <w:rFonts w:ascii="Arial" w:hAnsi="Arial" w:cs="Arial"/>
-          <w:b/>
-          <w:sz w:val="24"/>
-          <w:szCs w:val="24"/>
-        </w:rPr>
-        <w:t>|      └──</w:t>
-      </w:r>
-      <w:proofErr w:type="spellStart"/>
-      <w:r>
-        <w:rPr>
-          <w:rFonts w:ascii="Arial" w:hAnsi="Arial" w:cs="Arial"/>
-          <w:b/>
-          <w:sz w:val="24"/>
-          <w:szCs w:val="24"/>
-        </w:rPr>
-        <w:t>Trabajos_no_evaluables</w:t>
-      </w:r>
-      <w:proofErr w:type="spellEnd"/>
-    </w:p>
-    <w:p>
-      <w:pPr>
-        <w:rPr>
-          <w:rFonts w:ascii="Arial" w:hAnsi="Arial" w:cs="Arial"/>
-          <w:b/>
-          <w:sz w:val="24"/>
-          <w:szCs w:val="24"/>
-        </w:rPr>
-      </w:pPr>
-      <w:r>
-        <w:rPr>
-          <w:rFonts w:ascii="Arial" w:hAnsi="Arial" w:cs="Arial"/>
-          <w:b/>
-          <w:sz w:val="24"/>
-          <w:szCs w:val="24"/>
-        </w:rPr>
-        <w:t>|                   └── </w:t>
-      </w:r>
-      <w:proofErr w:type="spellStart"/>
-      <w:r>
-        <w:rPr>
-          <w:rFonts w:ascii="Arial" w:hAnsi="Arial" w:cs="Arial"/>
-          <w:b/>
-          <w:sz w:val="24"/>
-          <w:szCs w:val="24"/>
-        </w:rPr>
-        <w:t>TpNoEvaluable</w:t>
-      </w:r>
-      <w:proofErr w:type="spellEnd"/>
-    </w:p>
-    <w:p>
-      <w:pPr>
-        <w:rPr>
-          <w:rFonts w:ascii="Arial" w:hAnsi="Arial" w:cs="Arial"/>
-          <w:b/>
-          <w:sz w:val="24"/>
-          <w:szCs w:val="24"/>
-        </w:rPr>
-      </w:pPr>
-      <w:r>
-        <w:rPr>
-          <w:rFonts w:ascii="Arial" w:hAnsi="Arial" w:cs="Arial"/>
-          <w:b/>
-          <w:sz w:val="24"/>
-          <w:szCs w:val="24"/>
-        </w:rPr>
-        <w:t>├── </w:t>
-      </w:r>
-      <w:proofErr w:type="spellStart"/>
-      <w:r>
-        <w:rPr>
-          <w:rFonts w:ascii="Arial" w:hAnsi="Arial" w:cs="Arial"/>
-          <w:b/>
-          <w:sz w:val="24"/>
-          <w:szCs w:val="24"/>
-        </w:rPr>
-        <w:t>Trabajos_de_teóricos</w:t>
-      </w:r>
-      <w:proofErr w:type="spellEnd"/>
-      <w:r>
-        <w:rPr>
-          <w:rFonts w:ascii="Arial" w:hAnsi="Arial" w:cs="Arial"/>
-          <w:b/>
-          <w:sz w:val="24"/>
-          <w:szCs w:val="24"/>
-        </w:rPr>
-        <w:t>/investigación</w:t>
-      </w:r>
-    </w:p>
-    <w:p>
-      <w:pPr>
-        <w:rPr>
-          <w:rFonts w:ascii="Arial" w:hAnsi="Arial" w:cs="Arial"/>
-          <w:b/>
-          <w:sz w:val="24"/>
-          <w:szCs w:val="24"/>
-        </w:rPr>
-      </w:pPr>
-      <w:r>
-        <w:rPr>
-          <w:rFonts w:ascii="Arial" w:hAnsi="Arial" w:cs="Arial"/>
-          <w:b/>
-          <w:sz w:val="24"/>
-          <w:szCs w:val="24"/>
-        </w:rPr>
-        <w:t>|      └──</w:t>
-      </w:r>
-      <w:proofErr w:type="spellStart"/>
-      <w:r>
-        <w:rPr>
-          <w:rFonts w:ascii="Arial" w:hAnsi="Arial" w:cs="Arial"/>
-          <w:b/>
-          <w:sz w:val="24"/>
-          <w:szCs w:val="24"/>
-        </w:rPr>
-        <w:t>TpTeorico</w:t>
-      </w:r>
-      <w:proofErr w:type="spellEnd"/>
+        <w:t>|      ├──Trabajos_evaluables</w:t>
+      </w:r>
+    </w:p>
+    <w:p>
+      <w:pPr>
+        <w:rPr>
+          <w:rFonts w:ascii="Arial" w:hAnsi="Arial" w:cs="Arial"/>
+          <w:b/>
+          <w:sz w:val="24"/>
+          <w:szCs w:val="24"/>
+        </w:rPr>
+      </w:pPr>
+      <w:r>
+        <w:rPr>
+          <w:rFonts w:ascii="Arial" w:hAnsi="Arial" w:cs="Arial"/>
+          <w:b/>
+          <w:sz w:val="24"/>
+          <w:szCs w:val="24"/>
+        </w:rPr>
+        <w:t>|      │      └── TpEvaluable</w:t>
+      </w:r>
+    </w:p>
+    <w:p>
+      <w:pPr>
+        <w:rPr>
+          <w:rFonts w:ascii="Arial" w:hAnsi="Arial" w:cs="Arial"/>
+          <w:b/>
+          <w:sz w:val="24"/>
+          <w:szCs w:val="24"/>
+        </w:rPr>
+      </w:pPr>
+      <w:r>
+        <w:rPr>
+          <w:rFonts w:ascii="Arial" w:hAnsi="Arial" w:cs="Arial"/>
+          <w:b/>
+          <w:sz w:val="24"/>
+          <w:szCs w:val="24"/>
+        </w:rPr>
+        <w:t>|      └──Trabajos_no_evaluables</w:t>
+      </w:r>
+    </w:p>
+    <w:p>
+      <w:pPr>
+        <w:rPr>
+          <w:rFonts w:ascii="Arial" w:hAnsi="Arial" w:cs="Arial"/>
+          <w:b/>
+          <w:sz w:val="24"/>
+          <w:szCs w:val="24"/>
+        </w:rPr>
+      </w:pPr>
+      <w:r>
+        <w:rPr>
+          <w:rFonts w:ascii="Arial" w:hAnsi="Arial" w:cs="Arial"/>
+          <w:b/>
+          <w:sz w:val="24"/>
+          <w:szCs w:val="24"/>
+        </w:rPr>
+        <w:t>|                   └── TpNoEvaluable</w:t>
+      </w:r>
+    </w:p>
+    <w:p>
+      <w:pPr>
+        <w:rPr>
+          <w:rFonts w:ascii="Arial" w:hAnsi="Arial" w:cs="Arial"/>
+          <w:b/>
+          <w:sz w:val="24"/>
+          <w:szCs w:val="24"/>
+        </w:rPr>
+      </w:pPr>
+      <w:r>
+        <w:rPr>
+          <w:rFonts w:ascii="Arial" w:hAnsi="Arial" w:cs="Arial"/>
+          <w:b/>
+          <w:sz w:val="24"/>
+          <w:szCs w:val="24"/>
+        </w:rPr>
+        <w:t>├── Trabajos_de_teóricos/investigación</w:t>
+      </w:r>
+    </w:p>
+    <w:p>
+      <w:pPr>
+        <w:rPr>
+          <w:rFonts w:ascii="Arial" w:hAnsi="Arial" w:cs="Arial"/>
+          <w:b/>
+          <w:sz w:val="24"/>
+          <w:szCs w:val="24"/>
+        </w:rPr>
+      </w:pPr>
+      <w:r>
+        <w:rPr>
+          <w:rFonts w:ascii="Arial" w:hAnsi="Arial" w:cs="Arial"/>
+          <w:b/>
+          <w:sz w:val="24"/>
+          <w:szCs w:val="24"/>
+        </w:rPr>
+        <w:t>|      └──TpTeorico</w:t>
+      </w:r>
     </w:p>
     <w:p>
       <w:pPr>
@@ -516,19 +408,991 @@
           <w:sz w:val="24"/>
           <w:szCs w:val="24"/>
         </w:rPr>
-        <w:t>└── </w:t>
-      </w:r>
-      <w:proofErr w:type="spellStart"/>
-      <w:r>
-        <w:rPr>
-          <w:rFonts w:ascii="Arial" w:hAnsi="Arial" w:cs="Arial"/>
-          <w:b/>
-          <w:sz w:val="24"/>
-          <w:szCs w:val="24"/>
-        </w:rPr>
-        <w:t>Plan_de_gestión_de_configuración</w:t>
-      </w:r>
-      <w:proofErr w:type="spellEnd"/>
+        <w:t>└── Plan_de_gestión_de_configuración</w:t>
+      </w:r>
+    </w:p>
+    <w:p>
+      <w:pPr>
+        <w:rPr>
+          <w:rFonts w:ascii="Arial" w:hAnsi="Arial" w:cs="Arial"/>
+          <w:b/>
+          <w:sz w:val="24"/>
+          <w:szCs w:val="24"/>
+        </w:rPr>
+      </w:pPr>
+    </w:p>
+    <w:p>
+      <w:pPr>
+        <w:rPr>
+          <w:rFonts w:ascii="Arial" w:hAnsi="Arial" w:cs="Arial"/>
+          <w:b/>
+          <w:bCs/>
+          <w:sz w:val="28"/>
+          <w:szCs w:val="28"/>
+        </w:rPr>
+      </w:pPr>
+      <w:r>
+        <w:rPr>
+          <w:rFonts w:ascii="Arial" w:hAnsi="Arial" w:cs="Arial"/>
+          <w:b/>
+          <w:bCs/>
+          <w:sz w:val="28"/>
+          <w:szCs w:val="28"/>
+        </w:rPr>
+        <w:br w:type="page"/>
+      </w:r>
+    </w:p>
+    <w:p>
+      <w:pPr>
+        <w:rPr>
+          <w:rFonts w:ascii="Arial" w:hAnsi="Arial" w:cs="Arial"/>
+          <w:b/>
+          <w:bCs/>
+          <w:sz w:val="28"/>
+          <w:szCs w:val="28"/>
+        </w:rPr>
+      </w:pPr>
+      <w:r>
+        <w:rPr>
+          <w:rFonts w:ascii="Arial" w:hAnsi="Arial" w:cs="Arial"/>
+          <w:b/>
+          <w:bCs/>
+          <w:sz w:val="28"/>
+          <w:szCs w:val="28"/>
+        </w:rPr>
+        <w:lastRenderedPageBreak/>
+        <w:t>Ítems de configuración</w:t>
+      </w:r>
+    </w:p>
+    <w:p>
+      <w:pPr>
+        <w:rPr>
+          <w:rFonts w:ascii="Arial" w:hAnsi="Arial" w:cs="Arial"/>
+          <w:bCs/>
+          <w:sz w:val="24"/>
+          <w:szCs w:val="24"/>
+        </w:rPr>
+      </w:pPr>
+      <w:r>
+        <w:rPr>
+          <w:rFonts w:ascii="Arial" w:hAnsi="Arial" w:cs="Arial"/>
+          <w:bCs/>
+          <w:sz w:val="24"/>
+          <w:szCs w:val="24"/>
+        </w:rPr>
+        <w:t>Para la ubicación física se parte del directorio raíz del repositorio (cuyo nombre es ISW-2025-Grupo-11-4K1)</w:t>
+      </w:r>
+    </w:p>
+    <w:p>
+      <w:pPr>
+        <w:rPr>
+          <w:rFonts w:ascii="Arial" w:hAnsi="Arial" w:cs="Arial"/>
+          <w:bCs/>
+          <w:sz w:val="24"/>
+          <w:szCs w:val="24"/>
+        </w:rPr>
+      </w:pPr>
+    </w:p>
+    <w:tbl>
+      <w:tblPr>
+        <w:tblStyle w:val="Tablaconcuadrcula"/>
+        <w:tblW w:w="11624" w:type="dxa"/>
+        <w:tblInd w:w="-1281" w:type="dxa"/>
+        <w:tblLook w:val="04A0" w:firstRow="1" w:lastRow="0" w:firstColumn="1" w:lastColumn="0" w:noHBand="0" w:noVBand="1"/>
+      </w:tblPr>
+      <w:tblGrid>
+        <w:gridCol w:w="2450"/>
+        <w:gridCol w:w="5911"/>
+        <w:gridCol w:w="3263"/>
+      </w:tblGrid>
+      <w:tr>
+        <w:tc>
+          <w:tcPr>
+            <w:tcW w:w="3339" w:type="dxa"/>
+            <w:vAlign w:val="bottom"/>
+          </w:tcPr>
+          <w:p>
+            <w:pPr>
+              <w:jc w:val="center"/>
+              <w:rPr>
+                <w:rFonts w:ascii="Times New Roman" w:hAnsi="Times New Roman" w:cs="Times New Roman"/>
+                <w:bCs/>
+                <w:sz w:val="24"/>
+                <w:szCs w:val="24"/>
+              </w:rPr>
+            </w:pPr>
+            <w:r>
+              <w:rPr>
+                <w:rFonts w:ascii="Times New Roman" w:hAnsi="Times New Roman" w:cs="Times New Roman"/>
+                <w:bCs/>
+                <w:sz w:val="24"/>
+                <w:szCs w:val="24"/>
+              </w:rPr>
+              <w:t>Nombre del ítem de configuración</w:t>
+            </w:r>
+          </w:p>
+        </w:tc>
+        <w:tc>
+          <w:tcPr>
+            <w:tcW w:w="5911" w:type="dxa"/>
+            <w:vAlign w:val="center"/>
+          </w:tcPr>
+          <w:p>
+            <w:pPr>
+              <w:jc w:val="center"/>
+              <w:rPr>
+                <w:rFonts w:ascii="Times New Roman" w:hAnsi="Times New Roman" w:cs="Times New Roman"/>
+                <w:bCs/>
+                <w:sz w:val="24"/>
+                <w:szCs w:val="24"/>
+              </w:rPr>
+            </w:pPr>
+            <w:r>
+              <w:rPr>
+                <w:rFonts w:ascii="Times New Roman" w:hAnsi="Times New Roman" w:cs="Times New Roman"/>
+                <w:bCs/>
+                <w:sz w:val="24"/>
+                <w:szCs w:val="24"/>
+              </w:rPr>
+              <w:t>Regla de nombrado</w:t>
+            </w:r>
+          </w:p>
+        </w:tc>
+        <w:tc>
+          <w:tcPr>
+            <w:tcW w:w="2374" w:type="dxa"/>
+            <w:vAlign w:val="center"/>
+          </w:tcPr>
+          <w:p>
+            <w:pPr>
+              <w:jc w:val="center"/>
+              <w:rPr>
+                <w:rFonts w:ascii="Times New Roman" w:hAnsi="Times New Roman" w:cs="Times New Roman"/>
+                <w:bCs/>
+                <w:sz w:val="24"/>
+                <w:szCs w:val="24"/>
+              </w:rPr>
+            </w:pPr>
+            <w:r>
+              <w:rPr>
+                <w:rFonts w:ascii="Times New Roman" w:hAnsi="Times New Roman" w:cs="Times New Roman"/>
+                <w:bCs/>
+                <w:sz w:val="24"/>
+                <w:szCs w:val="24"/>
+              </w:rPr>
+              <w:t>Ubicación física</w:t>
+            </w:r>
+          </w:p>
+        </w:tc>
+      </w:tr>
+      <w:tr>
+        <w:tc>
+          <w:tcPr>
+            <w:tcW w:w="3339" w:type="dxa"/>
+          </w:tcPr>
+          <w:p>
+            <w:pPr>
+              <w:rPr>
+                <w:rFonts w:ascii="Arial" w:hAnsi="Arial" w:cs="Arial"/>
+                <w:bCs/>
+                <w:sz w:val="24"/>
+                <w:szCs w:val="24"/>
+              </w:rPr>
+            </w:pPr>
+            <w:r>
+              <w:rPr>
+                <w:rFonts w:ascii="Arial" w:hAnsi="Arial" w:cs="Arial"/>
+                <w:bCs/>
+                <w:sz w:val="24"/>
+                <w:szCs w:val="24"/>
+              </w:rPr>
+              <w:t>Apunte</w:t>
+            </w:r>
+          </w:p>
+        </w:tc>
+        <w:tc>
+          <w:tcPr>
+            <w:tcW w:w="5911" w:type="dxa"/>
+          </w:tcPr>
+          <w:p>
+            <w:pPr>
+              <w:rPr>
+                <w:rFonts w:ascii="Arial" w:hAnsi="Arial" w:cs="Arial"/>
+                <w:b/>
+                <w:sz w:val="24"/>
+                <w:szCs w:val="24"/>
+              </w:rPr>
+            </w:pPr>
+            <w:r>
+              <w:rPr>
+                <w:rFonts w:ascii="Arial" w:hAnsi="Arial" w:cs="Arial"/>
+                <w:b/>
+                <w:sz w:val="24"/>
+                <w:szCs w:val="24"/>
+              </w:rPr>
+              <w:t>AP_&lt;NombreDelApunte&gt;.pdf</w:t>
+            </w:r>
+          </w:p>
+        </w:tc>
+        <w:tc>
+          <w:tcPr>
+            <w:tcW w:w="2374" w:type="dxa"/>
+          </w:tcPr>
+          <w:p>
+            <w:pPr>
+              <w:rPr>
+                <w:rFonts w:ascii="Arial" w:hAnsi="Arial" w:cs="Arial"/>
+                <w:bCs/>
+                <w:sz w:val="24"/>
+                <w:szCs w:val="24"/>
+              </w:rPr>
+            </w:pPr>
+            <w:r>
+              <w:rPr>
+                <w:rFonts w:ascii="Arial" w:hAnsi="Arial" w:cs="Arial"/>
+                <w:bCs/>
+                <w:sz w:val="24"/>
+                <w:szCs w:val="24"/>
+              </w:rPr>
+              <w:t>/Bibliografia/Apuntes</w:t>
+            </w:r>
+          </w:p>
+        </w:tc>
+      </w:tr>
+      <w:tr>
+        <w:tc>
+          <w:tcPr>
+            <w:tcW w:w="3339" w:type="dxa"/>
+          </w:tcPr>
+          <w:p>
+            <w:pPr>
+              <w:rPr>
+                <w:rFonts w:ascii="Arial" w:hAnsi="Arial" w:cs="Arial"/>
+                <w:bCs/>
+                <w:sz w:val="24"/>
+                <w:szCs w:val="24"/>
+              </w:rPr>
+            </w:pPr>
+            <w:r>
+              <w:rPr>
+                <w:rFonts w:ascii="Arial" w:hAnsi="Arial" w:cs="Arial"/>
+                <w:bCs/>
+                <w:sz w:val="24"/>
+                <w:szCs w:val="24"/>
+              </w:rPr>
+              <w:t>Resumen</w:t>
+            </w:r>
+          </w:p>
+        </w:tc>
+        <w:tc>
+          <w:tcPr>
+            <w:tcW w:w="5911" w:type="dxa"/>
+          </w:tcPr>
+          <w:p>
+            <w:pPr>
+              <w:rPr>
+                <w:rFonts w:ascii="Arial" w:hAnsi="Arial" w:cs="Arial"/>
+                <w:b/>
+                <w:sz w:val="24"/>
+                <w:szCs w:val="24"/>
+              </w:rPr>
+            </w:pPr>
+            <w:r>
+              <w:rPr>
+                <w:rFonts w:ascii="Arial" w:hAnsi="Arial" w:cs="Arial"/>
+                <w:b/>
+                <w:sz w:val="24"/>
+                <w:szCs w:val="24"/>
+              </w:rPr>
+              <w:t>RE_&lt;NroParcial&gt;_&lt;ApellidoDueño&gt;.pdf</w:t>
+            </w:r>
+          </w:p>
+        </w:tc>
+        <w:tc>
+          <w:tcPr>
+            <w:tcW w:w="2374" w:type="dxa"/>
+          </w:tcPr>
+          <w:p>
+            <w:pPr>
+              <w:rPr>
+                <w:rFonts w:ascii="Arial" w:hAnsi="Arial" w:cs="Arial"/>
+                <w:bCs/>
+                <w:sz w:val="24"/>
+                <w:szCs w:val="24"/>
+              </w:rPr>
+            </w:pPr>
+            <w:r>
+              <w:rPr>
+                <w:rFonts w:ascii="Arial" w:hAnsi="Arial" w:cs="Arial"/>
+                <w:bCs/>
+                <w:sz w:val="24"/>
+                <w:szCs w:val="24"/>
+              </w:rPr>
+              <w:t>/Bibliografia/Resumenes</w:t>
+            </w:r>
+          </w:p>
+        </w:tc>
+      </w:tr>
+      <w:tr>
+        <w:tc>
+          <w:tcPr>
+            <w:tcW w:w="3339" w:type="dxa"/>
+          </w:tcPr>
+          <w:p>
+            <w:pPr>
+              <w:rPr>
+                <w:rFonts w:ascii="Arial" w:hAnsi="Arial" w:cs="Arial"/>
+                <w:bCs/>
+                <w:sz w:val="24"/>
+                <w:szCs w:val="24"/>
+              </w:rPr>
+            </w:pPr>
+            <w:r>
+              <w:rPr>
+                <w:rFonts w:ascii="Arial" w:hAnsi="Arial" w:cs="Arial"/>
+                <w:bCs/>
+                <w:sz w:val="24"/>
+                <w:szCs w:val="24"/>
+              </w:rPr>
+              <w:t>Diapositivas de clase</w:t>
+            </w:r>
+          </w:p>
+        </w:tc>
+        <w:tc>
+          <w:tcPr>
+            <w:tcW w:w="5911" w:type="dxa"/>
+          </w:tcPr>
+          <w:p>
+            <w:pPr>
+              <w:rPr>
+                <w:rFonts w:ascii="Arial" w:hAnsi="Arial" w:cs="Arial"/>
+                <w:b/>
+                <w:sz w:val="24"/>
+                <w:szCs w:val="24"/>
+              </w:rPr>
+            </w:pPr>
+            <w:r>
+              <w:rPr>
+                <w:rFonts w:ascii="Arial" w:hAnsi="Arial" w:cs="Arial"/>
+                <w:b/>
+                <w:sz w:val="24"/>
+                <w:szCs w:val="24"/>
+              </w:rPr>
+              <w:t>PPT_&lt;NroUnidad&gt;_&lt;NombreUnidad&gt;.pptx</w:t>
+            </w:r>
+          </w:p>
+        </w:tc>
+        <w:tc>
+          <w:tcPr>
+            <w:tcW w:w="2374" w:type="dxa"/>
+          </w:tcPr>
+          <w:p>
+            <w:pPr>
+              <w:rPr>
+                <w:rFonts w:ascii="Arial" w:hAnsi="Arial" w:cs="Arial"/>
+                <w:bCs/>
+                <w:sz w:val="24"/>
+                <w:szCs w:val="24"/>
+              </w:rPr>
+            </w:pPr>
+            <w:r>
+              <w:rPr>
+                <w:rFonts w:ascii="Arial" w:hAnsi="Arial" w:cs="Arial"/>
+                <w:bCs/>
+                <w:sz w:val="24"/>
+                <w:szCs w:val="24"/>
+              </w:rPr>
+              <w:t>/Bibliografia/Filminas</w:t>
+            </w:r>
+          </w:p>
+        </w:tc>
+      </w:tr>
+      <w:tr>
+        <w:tc>
+          <w:tcPr>
+            <w:tcW w:w="3339" w:type="dxa"/>
+          </w:tcPr>
+          <w:p>
+            <w:pPr>
+              <w:rPr>
+                <w:rFonts w:ascii="Arial" w:hAnsi="Arial" w:cs="Arial"/>
+                <w:bCs/>
+                <w:sz w:val="24"/>
+                <w:szCs w:val="24"/>
+              </w:rPr>
+            </w:pPr>
+            <w:r>
+              <w:rPr>
+                <w:rFonts w:ascii="Arial" w:hAnsi="Arial" w:cs="Arial"/>
+                <w:bCs/>
+                <w:sz w:val="24"/>
+                <w:szCs w:val="24"/>
+              </w:rPr>
+              <w:t>Guía</w:t>
+            </w:r>
+            <w:r>
+              <w:rPr>
+                <w:rFonts w:ascii="Arial" w:hAnsi="Arial" w:cs="Arial"/>
+                <w:bCs/>
+                <w:sz w:val="24"/>
+                <w:szCs w:val="24"/>
+              </w:rPr>
+              <w:t xml:space="preserve"> </w:t>
+            </w:r>
+            <w:r>
+              <w:rPr>
+                <w:rFonts w:ascii="Arial" w:hAnsi="Arial" w:cs="Arial"/>
+                <w:bCs/>
+                <w:sz w:val="24"/>
+                <w:szCs w:val="24"/>
+              </w:rPr>
+              <w:t xml:space="preserve">de </w:t>
+            </w:r>
+            <w:r>
+              <w:rPr>
+                <w:rFonts w:ascii="Arial" w:hAnsi="Arial" w:cs="Arial"/>
+                <w:bCs/>
+                <w:sz w:val="24"/>
+                <w:szCs w:val="24"/>
+              </w:rPr>
+              <w:t xml:space="preserve">trabajos </w:t>
+            </w:r>
+            <w:r>
+              <w:rPr>
+                <w:rFonts w:ascii="Arial" w:hAnsi="Arial" w:cs="Arial"/>
+                <w:bCs/>
+                <w:sz w:val="24"/>
+                <w:szCs w:val="24"/>
+              </w:rPr>
+              <w:t>prácticos</w:t>
+            </w:r>
+          </w:p>
+        </w:tc>
+        <w:tc>
+          <w:tcPr>
+            <w:tcW w:w="5911" w:type="dxa"/>
+          </w:tcPr>
+          <w:p>
+            <w:pPr>
+              <w:rPr>
+                <w:rFonts w:ascii="Arial" w:hAnsi="Arial" w:cs="Arial"/>
+                <w:b/>
+                <w:sz w:val="24"/>
+                <w:szCs w:val="24"/>
+              </w:rPr>
+            </w:pPr>
+            <w:r>
+              <w:rPr>
+                <w:rFonts w:ascii="Arial" w:hAnsi="Arial" w:cs="Arial"/>
+                <w:b/>
+                <w:sz w:val="24"/>
+                <w:szCs w:val="24"/>
+              </w:rPr>
+              <w:t>GUIA_TPS.pdf</w:t>
+            </w:r>
+          </w:p>
+        </w:tc>
+        <w:tc>
+          <w:tcPr>
+            <w:tcW w:w="2374" w:type="dxa"/>
+          </w:tcPr>
+          <w:p>
+            <w:pPr>
+              <w:rPr>
+                <w:rFonts w:ascii="Arial" w:hAnsi="Arial" w:cs="Arial"/>
+                <w:bCs/>
+                <w:sz w:val="24"/>
+                <w:szCs w:val="24"/>
+              </w:rPr>
+            </w:pPr>
+            <w:r>
+              <w:rPr>
+                <w:rFonts w:ascii="Arial" w:hAnsi="Arial" w:cs="Arial"/>
+                <w:bCs/>
+                <w:sz w:val="24"/>
+                <w:szCs w:val="24"/>
+              </w:rPr>
+              <w:t>/Trabajos_Practicos</w:t>
+            </w:r>
+          </w:p>
+        </w:tc>
+      </w:tr>
+      <w:tr>
+        <w:tc>
+          <w:tcPr>
+            <w:tcW w:w="3339" w:type="dxa"/>
+          </w:tcPr>
+          <w:p>
+            <w:pPr>
+              <w:rPr>
+                <w:rFonts w:ascii="Arial" w:hAnsi="Arial" w:cs="Arial"/>
+                <w:bCs/>
+                <w:sz w:val="24"/>
+                <w:szCs w:val="24"/>
+              </w:rPr>
+            </w:pPr>
+            <w:r>
+              <w:rPr>
+                <w:rFonts w:ascii="Arial" w:hAnsi="Arial" w:cs="Arial"/>
+                <w:bCs/>
+                <w:sz w:val="24"/>
+                <w:szCs w:val="24"/>
+              </w:rPr>
+              <w:t>Trabajo practico evaluable</w:t>
+            </w:r>
+          </w:p>
+        </w:tc>
+        <w:tc>
+          <w:tcPr>
+            <w:tcW w:w="5911" w:type="dxa"/>
+          </w:tcPr>
+          <w:p>
+            <w:pPr>
+              <w:rPr>
+                <w:rFonts w:ascii="Arial" w:hAnsi="Arial" w:cs="Arial"/>
+                <w:b/>
+                <w:sz w:val="24"/>
+                <w:szCs w:val="24"/>
+              </w:rPr>
+            </w:pPr>
+            <w:r>
+              <w:rPr>
+                <w:rFonts w:ascii="Arial" w:hAnsi="Arial" w:cs="Arial"/>
+                <w:b/>
+                <w:sz w:val="24"/>
+                <w:szCs w:val="24"/>
+              </w:rPr>
+              <w:t>ISW_TPE_&lt;NroTP&gt;_&lt;NombreTP&gt;_GRUPO11.pdf</w:t>
+            </w:r>
+          </w:p>
+        </w:tc>
+        <w:tc>
+          <w:tcPr>
+            <w:tcW w:w="2374" w:type="dxa"/>
+          </w:tcPr>
+          <w:p>
+            <w:pPr>
+              <w:rPr>
+                <w:rFonts w:ascii="Arial" w:hAnsi="Arial" w:cs="Arial"/>
+                <w:bCs/>
+                <w:sz w:val="24"/>
+                <w:szCs w:val="24"/>
+              </w:rPr>
+            </w:pPr>
+            <w:r>
+              <w:rPr>
+                <w:rFonts w:ascii="Arial" w:hAnsi="Arial" w:cs="Arial"/>
+                <w:bCs/>
+                <w:sz w:val="24"/>
+                <w:szCs w:val="24"/>
+              </w:rPr>
+              <w:t>/Trabajos_Practicos</w:t>
+            </w:r>
+            <w:r>
+              <w:rPr>
+                <w:rFonts w:ascii="Arial" w:hAnsi="Arial" w:cs="Arial"/>
+                <w:bCs/>
+                <w:sz w:val="24"/>
+                <w:szCs w:val="24"/>
+              </w:rPr>
+              <w:t xml:space="preserve"> -&gt; </w:t>
+            </w:r>
+            <w:r>
+              <w:rPr>
+                <w:rFonts w:ascii="Arial" w:hAnsi="Arial" w:cs="Arial"/>
+                <w:bCs/>
+                <w:sz w:val="24"/>
+                <w:szCs w:val="24"/>
+              </w:rPr>
+              <w:t>/Trabajos_evaluables</w:t>
+            </w:r>
+          </w:p>
+        </w:tc>
+      </w:tr>
+      <w:tr>
+        <w:trPr>
+          <w:trHeight w:val="331"/>
+        </w:trPr>
+        <w:tc>
+          <w:tcPr>
+            <w:tcW w:w="3339" w:type="dxa"/>
+          </w:tcPr>
+          <w:p>
+            <w:pPr>
+              <w:rPr>
+                <w:rFonts w:ascii="Arial" w:hAnsi="Arial" w:cs="Arial"/>
+                <w:bCs/>
+                <w:sz w:val="24"/>
+                <w:szCs w:val="24"/>
+              </w:rPr>
+            </w:pPr>
+            <w:r>
+              <w:rPr>
+                <w:rFonts w:ascii="Arial" w:hAnsi="Arial" w:cs="Arial"/>
+                <w:bCs/>
+                <w:sz w:val="24"/>
+                <w:szCs w:val="24"/>
+              </w:rPr>
+              <w:t xml:space="preserve">Trabajo </w:t>
+            </w:r>
+            <w:r>
+              <w:rPr>
+                <w:rFonts w:ascii="Arial" w:hAnsi="Arial" w:cs="Arial"/>
+                <w:bCs/>
+                <w:sz w:val="24"/>
+                <w:szCs w:val="24"/>
+              </w:rPr>
+              <w:t>práctico</w:t>
+            </w:r>
+            <w:r>
+              <w:rPr>
+                <w:rFonts w:ascii="Arial" w:hAnsi="Arial" w:cs="Arial"/>
+                <w:bCs/>
+                <w:sz w:val="24"/>
+                <w:szCs w:val="24"/>
+              </w:rPr>
+              <w:t xml:space="preserve"> no evaluable</w:t>
+            </w:r>
+          </w:p>
+        </w:tc>
+        <w:tc>
+          <w:tcPr>
+            <w:tcW w:w="5911" w:type="dxa"/>
+          </w:tcPr>
+          <w:p>
+            <w:pPr>
+              <w:rPr>
+                <w:rFonts w:ascii="Arial" w:hAnsi="Arial" w:cs="Arial"/>
+                <w:b/>
+                <w:sz w:val="24"/>
+                <w:szCs w:val="24"/>
+              </w:rPr>
+            </w:pPr>
+            <w:r>
+              <w:rPr>
+                <w:rFonts w:ascii="Arial" w:hAnsi="Arial" w:cs="Arial"/>
+                <w:b/>
+                <w:sz w:val="24"/>
+                <w:szCs w:val="24"/>
+              </w:rPr>
+              <w:t>ISW_TPNE_&lt;NroTP&gt;_&lt;NombreTP&gt;_GRUPO11.pdf</w:t>
+            </w:r>
+          </w:p>
+        </w:tc>
+        <w:tc>
+          <w:tcPr>
+            <w:tcW w:w="2374" w:type="dxa"/>
+          </w:tcPr>
+          <w:p>
+            <w:pPr>
+              <w:rPr>
+                <w:rFonts w:ascii="Arial" w:hAnsi="Arial" w:cs="Arial"/>
+                <w:bCs/>
+                <w:sz w:val="24"/>
+                <w:szCs w:val="24"/>
+              </w:rPr>
+            </w:pPr>
+            <w:r>
+              <w:rPr>
+                <w:rFonts w:ascii="Arial" w:hAnsi="Arial" w:cs="Arial"/>
+                <w:bCs/>
+                <w:sz w:val="24"/>
+                <w:szCs w:val="24"/>
+              </w:rPr>
+              <w:t>/Trabajos_Practicos</w:t>
+            </w:r>
+            <w:r>
+              <w:rPr>
+                <w:rFonts w:ascii="Arial" w:hAnsi="Arial" w:cs="Arial"/>
+                <w:bCs/>
+                <w:sz w:val="24"/>
+                <w:szCs w:val="24"/>
+              </w:rPr>
+              <w:t xml:space="preserve"> -&gt;</w:t>
+            </w:r>
+          </w:p>
+          <w:p>
+            <w:pPr>
+              <w:rPr>
+                <w:rFonts w:ascii="Arial" w:hAnsi="Arial" w:cs="Arial"/>
+                <w:bCs/>
+                <w:sz w:val="24"/>
+                <w:szCs w:val="24"/>
+              </w:rPr>
+            </w:pPr>
+            <w:r>
+              <w:rPr>
+                <w:rFonts w:ascii="Arial" w:hAnsi="Arial" w:cs="Arial"/>
+                <w:bCs/>
+                <w:sz w:val="24"/>
+                <w:szCs w:val="24"/>
+              </w:rPr>
+              <w:t>/Trabajos_no_evaluables</w:t>
+            </w:r>
+          </w:p>
+        </w:tc>
+      </w:tr>
+      <w:tr>
+        <w:tc>
+          <w:tcPr>
+            <w:tcW w:w="3339" w:type="dxa"/>
+          </w:tcPr>
+          <w:p>
+            <w:pPr>
+              <w:rPr>
+                <w:rFonts w:ascii="Arial" w:hAnsi="Arial" w:cs="Arial"/>
+                <w:bCs/>
+                <w:sz w:val="24"/>
+                <w:szCs w:val="24"/>
+              </w:rPr>
+            </w:pPr>
+            <w:r>
+              <w:rPr>
+                <w:rFonts w:ascii="Arial" w:hAnsi="Arial" w:cs="Arial"/>
+                <w:bCs/>
+                <w:sz w:val="24"/>
+                <w:szCs w:val="24"/>
+              </w:rPr>
+              <w:t>Trabajo teórico/Investigación</w:t>
+            </w:r>
+          </w:p>
+        </w:tc>
+        <w:tc>
+          <w:tcPr>
+            <w:tcW w:w="5911" w:type="dxa"/>
+          </w:tcPr>
+          <w:p>
+            <w:pPr>
+              <w:rPr>
+                <w:rFonts w:ascii="Arial" w:hAnsi="Arial" w:cs="Arial"/>
+                <w:b/>
+                <w:sz w:val="24"/>
+                <w:szCs w:val="24"/>
+              </w:rPr>
+            </w:pPr>
+            <w:r>
+              <w:rPr>
+                <w:rFonts w:ascii="Arial" w:hAnsi="Arial" w:cs="Arial"/>
+                <w:b/>
+                <w:sz w:val="24"/>
+                <w:szCs w:val="24"/>
+              </w:rPr>
+              <w:t>ISW_TTI_&lt;NroTP&gt;_&lt;NombreTP&gt;_GRUPO11.pdf</w:t>
+            </w:r>
+          </w:p>
+        </w:tc>
+        <w:tc>
+          <w:tcPr>
+            <w:tcW w:w="2374" w:type="dxa"/>
+          </w:tcPr>
+          <w:p>
+            <w:pPr>
+              <w:rPr>
+                <w:rFonts w:ascii="Arial" w:hAnsi="Arial" w:cs="Arial"/>
+                <w:bCs/>
+                <w:sz w:val="24"/>
+                <w:szCs w:val="24"/>
+              </w:rPr>
+            </w:pPr>
+            <w:r>
+              <w:rPr>
+                <w:rFonts w:ascii="Arial" w:hAnsi="Arial" w:cs="Arial"/>
+                <w:bCs/>
+                <w:sz w:val="24"/>
+                <w:szCs w:val="24"/>
+              </w:rPr>
+              <w:t>/Trabajos_de_investigación_</w:t>
+            </w:r>
+          </w:p>
+          <w:p>
+            <w:pPr>
+              <w:rPr>
+                <w:rFonts w:ascii="Arial" w:hAnsi="Arial" w:cs="Arial"/>
+                <w:bCs/>
+                <w:sz w:val="24"/>
+                <w:szCs w:val="24"/>
+              </w:rPr>
+            </w:pPr>
+            <w:r>
+              <w:rPr>
+                <w:rFonts w:ascii="Arial" w:hAnsi="Arial" w:cs="Arial"/>
+                <w:bCs/>
+                <w:sz w:val="24"/>
+                <w:szCs w:val="24"/>
+              </w:rPr>
+              <w:t>teoricos</w:t>
+            </w:r>
+          </w:p>
+        </w:tc>
+      </w:tr>
+      <w:tr>
+        <w:tc>
+          <w:tcPr>
+            <w:tcW w:w="3339" w:type="dxa"/>
+          </w:tcPr>
+          <w:p>
+            <w:pPr>
+              <w:rPr>
+                <w:rFonts w:ascii="Arial" w:hAnsi="Arial" w:cs="Arial"/>
+                <w:bCs/>
+                <w:sz w:val="24"/>
+                <w:szCs w:val="24"/>
+              </w:rPr>
+            </w:pPr>
+            <w:r>
+              <w:rPr>
+                <w:rFonts w:ascii="Arial" w:hAnsi="Arial" w:cs="Arial"/>
+                <w:bCs/>
+                <w:sz w:val="24"/>
+                <w:szCs w:val="24"/>
+              </w:rPr>
+              <w:t>Plan de gestión de configuración</w:t>
+            </w:r>
+          </w:p>
+        </w:tc>
+        <w:tc>
+          <w:tcPr>
+            <w:tcW w:w="5911" w:type="dxa"/>
+          </w:tcPr>
+          <w:p>
+            <w:pPr>
+              <w:rPr>
+                <w:rFonts w:ascii="Arial" w:hAnsi="Arial" w:cs="Arial"/>
+                <w:b/>
+                <w:sz w:val="24"/>
+                <w:szCs w:val="24"/>
+              </w:rPr>
+            </w:pPr>
+            <w:r>
+              <w:rPr>
+                <w:rFonts w:ascii="Arial" w:hAnsi="Arial" w:cs="Arial"/>
+                <w:b/>
+                <w:sz w:val="24"/>
+                <w:szCs w:val="24"/>
+              </w:rPr>
+              <w:t>ISW_PLAN_GEST_REPO.pdf</w:t>
+            </w:r>
+          </w:p>
+        </w:tc>
+        <w:tc>
+          <w:tcPr>
+            <w:tcW w:w="2374" w:type="dxa"/>
+          </w:tcPr>
+          <w:p>
+            <w:pPr>
+              <w:rPr>
+                <w:rFonts w:ascii="Arial" w:hAnsi="Arial" w:cs="Arial"/>
+                <w:bCs/>
+                <w:sz w:val="24"/>
+                <w:szCs w:val="24"/>
+              </w:rPr>
+            </w:pPr>
+            <w:r>
+              <w:rPr>
+                <w:rFonts w:ascii="Arial" w:hAnsi="Arial" w:cs="Arial"/>
+                <w:bCs/>
+                <w:sz w:val="24"/>
+                <w:szCs w:val="24"/>
+              </w:rPr>
+              <w:t>/</w:t>
+            </w:r>
+          </w:p>
+        </w:tc>
+      </w:tr>
+    </w:tbl>
+    <w:p>
+      <w:pPr>
+        <w:rPr>
+          <w:rFonts w:ascii="Arial" w:hAnsi="Arial" w:cs="Arial"/>
+          <w:b/>
+          <w:sz w:val="24"/>
+          <w:szCs w:val="24"/>
+        </w:rPr>
+      </w:pPr>
+    </w:p>
+    <w:p>
+      <w:pPr>
+        <w:rPr>
+          <w:rFonts w:ascii="Arial" w:hAnsi="Arial" w:cs="Arial"/>
+          <w:b/>
+          <w:sz w:val="24"/>
+          <w:szCs w:val="24"/>
+        </w:rPr>
+      </w:pPr>
+    </w:p>
+    <w:p>
+      <w:pPr>
+        <w:rPr>
+          <w:rFonts w:ascii="Arial" w:hAnsi="Arial" w:cs="Arial"/>
+          <w:b/>
+          <w:bCs/>
+          <w:sz w:val="28"/>
+          <w:szCs w:val="28"/>
+        </w:rPr>
+      </w:pPr>
+      <w:r>
+        <w:rPr>
+          <w:rFonts w:ascii="Arial" w:hAnsi="Arial" w:cs="Arial"/>
+          <w:b/>
+          <w:bCs/>
+          <w:sz w:val="28"/>
+          <w:szCs w:val="28"/>
+        </w:rPr>
+        <w:t>Criterio para la definición de líneas base</w:t>
+      </w:r>
+    </w:p>
+    <w:p>
+      <w:pPr>
+        <w:rPr>
+          <w:rFonts w:ascii="Arial" w:hAnsi="Arial" w:cs="Arial"/>
+          <w:sz w:val="24"/>
+          <w:szCs w:val="24"/>
+        </w:rPr>
+      </w:pPr>
+      <w:r>
+        <w:rPr>
+          <w:rFonts w:ascii="Arial" w:hAnsi="Arial" w:cs="Arial"/>
+          <w:sz w:val="24"/>
+          <w:szCs w:val="24"/>
+        </w:rPr>
+        <w:t>El equipo de trabajo llegó a la decisión de crear un</w:t>
+      </w:r>
+      <w:r>
+        <w:rPr>
+          <w:rFonts w:ascii="Arial" w:hAnsi="Arial" w:cs="Arial"/>
+          <w:sz w:val="24"/>
+          <w:szCs w:val="24"/>
+        </w:rPr>
+        <w:t xml:space="preserve">a nueva línea base o actualizar la misma </w:t>
+      </w:r>
+      <w:r>
+        <w:rPr>
+          <w:rFonts w:ascii="Arial" w:hAnsi="Arial" w:cs="Arial"/>
+          <w:sz w:val="24"/>
+          <w:szCs w:val="24"/>
+        </w:rPr>
+        <w:t>cada vez que los trabajos prácticos se encuentren ya corregidos y/o evaluados por los profesores.</w:t>
+      </w:r>
+    </w:p>
+    <w:p>
+      <w:pPr>
+        <w:rPr>
+          <w:rFonts w:ascii="Arial" w:hAnsi="Arial" w:cs="Arial"/>
+          <w:sz w:val="24"/>
+          <w:szCs w:val="24"/>
+        </w:rPr>
+      </w:pPr>
+    </w:p>
+    <w:p>
+      <w:pPr>
+        <w:rPr>
+          <w:rFonts w:ascii="Arial" w:hAnsi="Arial" w:cs="Arial"/>
+          <w:b/>
+          <w:bCs/>
+          <w:sz w:val="28"/>
+          <w:szCs w:val="28"/>
+        </w:rPr>
+      </w:pPr>
     </w:p>
     <w:p>
       <w:pPr>
@@ -950,7 +1814,7 @@
   <w:style w:type="paragraph" w:default="1" w:styleId="Normal">
     <w:name w:val="Normal"/>
     <w:qFormat/>
-    <w:rsid w:val="00AD3637"/>
+    <w:rsid w:val="00DF6B23"/>
     <w:rPr>
       <w:lang w:val="es-AR"/>
     </w:rPr>
@@ -1482,6 +2346,25 @@
       <w:color w:val="2E74B5" w:themeColor="accent1" w:themeShade="BF"/>
       <w:spacing w:val="5"/>
     </w:rPr>
+  </w:style>
+  <w:style w:type="table" w:styleId="Tablaconcuadrcula">
+    <w:name w:val="Table Grid"/>
+    <w:basedOn w:val="Tablanormal"/>
+    <w:uiPriority w:val="39"/>
+    <w:rsid w:val="006D647A"/>
+    <w:pPr>
+      <w:spacing w:after="0" w:line="240" w:lineRule="auto"/>
+    </w:pPr>
+    <w:tblPr>
+      <w:tblBorders>
+        <w:top w:val="single" w:sz="4" w:space="0" w:color="auto"/>
+        <w:left w:val="single" w:sz="4" w:space="0" w:color="auto"/>
+        <w:bottom w:val="single" w:sz="4" w:space="0" w:color="auto"/>
+        <w:right w:val="single" w:sz="4" w:space="0" w:color="auto"/>
+        <w:insideH w:val="single" w:sz="4" w:space="0" w:color="auto"/>
+        <w:insideV w:val="single" w:sz="4" w:space="0" w:color="auto"/>
+      </w:tblBorders>
+    </w:tblPr>
   </w:style>
 </w:styles>
 </file>

</xml_diff>